<commit_message>
final version how to update FW on winc1500
</commit_message>
<xml_diff>
--- a/fhd22_h3_lab2-winc1500-fw-update.docx
+++ b/fhd22_h3_lab2-winc1500-fw-update.docx
@@ -1032,20 +1032,20 @@
     <w:p>
       <w:pPr>
         <w:spacing w:after="0"/>
-        <w:ind w:left="426" w:firstLine="0"/>
+        <w:ind w:left="851" w:firstLine="0"/>
         <w:rPr>
           <w:rFonts w:ascii="Courier New" w:hAnsi="Courier New" w:cs="Courier New"/>
           <w:color w:val="0070C0"/>
-          <w:sz w:val="18"/>
-          <w:szCs w:val="18"/>
+          <w:sz w:val="16"/>
+          <w:szCs w:val="16"/>
         </w:rPr>
       </w:pPr>
       <w:r>
         <w:rPr>
           <w:rFonts w:ascii="Courier New" w:hAnsi="Courier New" w:cs="Courier New"/>
           <w:color w:val="0070C0"/>
-          <w:sz w:val="18"/>
-          <w:szCs w:val="18"/>
+          <w:sz w:val="16"/>
+          <w:szCs w:val="16"/>
         </w:rPr>
         <w:t>(dos)&gt; image_tool.exe -c winc1500_19.6.1\config.txt -o winc1500_19.6.1.prog -of prog</w:t>
       </w:r>
@@ -1635,6 +1635,78 @@
       <w:r>
         <w:lastRenderedPageBreak/>
         <w:t>Update FW on winc1500</w:t>
+      </w:r>
+    </w:p>
+    <w:p>
+      <w:pPr>
+        <w:ind w:left="426" w:hanging="284"/>
+        <w:rPr>
+          <w:b/>
+          <w:bCs/>
+          <w:color w:val="FF0000"/>
+        </w:rPr>
+      </w:pPr>
+      <w:r>
+        <w:rPr>
+          <w:b/>
+          <w:bCs/>
+          <w:color w:val="FF0000"/>
+        </w:rPr>
+        <w:t xml:space="preserve">!! For the FW-update which uses the </w:t>
+      </w:r>
+      <w:proofErr w:type="spellStart"/>
+      <w:r>
+        <w:rPr>
+          <w:b/>
+          <w:bCs/>
+          <w:color w:val="FF0000"/>
+        </w:rPr>
+        <w:t>uart</w:t>
+      </w:r>
+      <w:proofErr w:type="spellEnd"/>
+      <w:r>
+        <w:rPr>
+          <w:b/>
+          <w:bCs/>
+          <w:color w:val="FF0000"/>
+        </w:rPr>
+        <w:t xml:space="preserve">-IF, make sure you don't have a terminal-program like </w:t>
+      </w:r>
+      <w:proofErr w:type="spellStart"/>
+      <w:r>
+        <w:rPr>
+          <w:b/>
+          <w:bCs/>
+          <w:color w:val="FF0000"/>
+        </w:rPr>
+        <w:t>terraTerm</w:t>
+      </w:r>
+      <w:proofErr w:type="spellEnd"/>
+      <w:r>
+        <w:rPr>
+          <w:b/>
+          <w:bCs/>
+          <w:color w:val="FF0000"/>
+        </w:rPr>
+        <w:t xml:space="preserve">/putty open on the </w:t>
+      </w:r>
+      <w:proofErr w:type="spellStart"/>
+      <w:r>
+        <w:rPr>
+          <w:b/>
+          <w:bCs/>
+          <w:color w:val="FF0000"/>
+        </w:rPr>
+        <w:t>vCOM</w:t>
+      </w:r>
+      <w:proofErr w:type="spellEnd"/>
+      <w:r>
+        <w:rPr>
+          <w:b/>
+          <w:bCs/>
+          <w:color w:val="FF0000"/>
+        </w:rPr>
+        <w:t>-IF !!</w:t>
       </w:r>
     </w:p>
     <w:p>

</xml_diff>